<commit_message>
fix logout falta ver Destuir DB
</commit_message>
<xml_diff>
--- a/instalarr font awesome.docx
+++ b/instalarr font awesome.docx
@@ -1,6 +1,6 @@
 
 <file path=word/document.xml><?xml version="1.0" encoding="utf-8"?>
-<w:document xmlns:wpc="http://schemas.microsoft.com/office/word/2010/wordprocessingCanvas" xmlns:mc="http://schemas.openxmlformats.org/markup-compatibility/2006" xmlns:o="urn:schemas-microsoft-com:office:office" xmlns:r="http://schemas.openxmlformats.org/officeDocument/2006/relationships" xmlns:m="http://schemas.openxmlformats.org/officeDocument/2006/math" xmlns:v="urn:schemas-microsoft-com:vml" xmlns:wp14="http://schemas.microsoft.com/office/word/2010/wordprocessingDrawing" xmlns:wp="http://schemas.openxmlformats.org/drawingml/2006/wordprocessingDrawing" xmlns:w10="urn:schemas-microsoft-com:office:word" xmlns:w="http://schemas.openxmlformats.org/wordprocessingml/2006/main" xmlns:w14="http://schemas.microsoft.com/office/word/2010/wordml" xmlns:w15="http://schemas.microsoft.com/office/word/2012/wordml" xmlns:wpg="http://schemas.microsoft.com/office/word/2010/wordprocessingGroup" xmlns:wpi="http://schemas.microsoft.com/office/word/2010/wordprocessingInk" xmlns:wne="http://schemas.microsoft.com/office/word/2006/wordml" xmlns:wps="http://schemas.microsoft.com/office/word/2010/wordprocessingShape" mc:Ignorable="w14 w15 wp14">
+<w:document xmlns:wpc="http://schemas.microsoft.com/office/word/2010/wordprocessingCanvas" xmlns:mo="http://schemas.microsoft.com/office/mac/office/2008/main" xmlns:mc="http://schemas.openxmlformats.org/markup-compatibility/2006" xmlns:mv="urn:schemas-microsoft-com:mac:vml" xmlns:o="urn:schemas-microsoft-com:office:office" xmlns:r="http://schemas.openxmlformats.org/officeDocument/2006/relationships" xmlns:m="http://schemas.openxmlformats.org/officeDocument/2006/math" xmlns:v="urn:schemas-microsoft-com:vml" xmlns:wp14="http://schemas.microsoft.com/office/word/2010/wordprocessingDrawing" xmlns:wp="http://schemas.openxmlformats.org/drawingml/2006/wordprocessingDrawing" xmlns:w10="urn:schemas-microsoft-com:office:word" xmlns:w="http://schemas.openxmlformats.org/wordprocessingml/2006/main" xmlns:w14="http://schemas.microsoft.com/office/word/2010/wordml" xmlns:w15="http://schemas.microsoft.com/office/word/2012/wordml" xmlns:wpg="http://schemas.microsoft.com/office/word/2010/wordprocessingGroup" xmlns:wpi="http://schemas.microsoft.com/office/word/2010/wordprocessingInk" xmlns:wne="http://schemas.microsoft.com/office/word/2006/wordml" xmlns:wps="http://schemas.microsoft.com/office/word/2010/wordprocessingShape" mc:Ignorable="w14 w15 wp14">
   <w:body>
     <w:p>
       <w:pPr>
@@ -65,7 +65,37 @@
           <w:sz w:val="23"/>
           <w:szCs w:val="23"/>
         </w:rPr>
-        <w:t>1) go to node_modules/@ionic/config/sass.config.js</w:t>
+        <w:t>1) go to node_modules/@ionic/</w:t>
+      </w:r>
+      <w:r>
+        <w:t xml:space="preserve"> </w:t>
+      </w:r>
+      <w:r>
+        <w:rPr>
+          <w:rFonts w:ascii="Arial" w:hAnsi="Arial" w:cs="Arial"/>
+          <w:color w:val="242729"/>
+          <w:sz w:val="23"/>
+          <w:szCs w:val="23"/>
+        </w:rPr>
+        <w:t xml:space="preserve">app-scripts </w:t>
+      </w:r>
+      <w:r>
+        <w:rPr>
+          <w:rFonts w:ascii="Arial" w:hAnsi="Arial" w:cs="Arial"/>
+          <w:color w:val="242729"/>
+          <w:sz w:val="23"/>
+          <w:szCs w:val="23"/>
+        </w:rPr>
+        <w:t>/</w:t>
+      </w:r>
+      <w:r>
+        <w:rPr>
+          <w:rFonts w:ascii="Arial" w:hAnsi="Arial" w:cs="Arial"/>
+          <w:color w:val="242729"/>
+          <w:sz w:val="23"/>
+          <w:szCs w:val="23"/>
+        </w:rPr>
+        <w:t>config/sass.config.js</w:t>
       </w:r>
     </w:p>
     <w:p>
@@ -129,7 +159,39 @@
           <w:sz w:val="23"/>
           <w:szCs w:val="23"/>
         </w:rPr>
-        <w:t>2) Go to node_modules/@ionic/config/copy.config.js</w:t>
+        <w:t>2) Go to node_modules/@ionic/</w:t>
+      </w:r>
+      <w:r>
+        <w:rPr>
+          <w:rFonts w:ascii="Arial" w:hAnsi="Arial" w:cs="Arial"/>
+          <w:color w:val="242729"/>
+          <w:sz w:val="23"/>
+          <w:szCs w:val="23"/>
+        </w:rPr>
+        <w:t>/</w:t>
+      </w:r>
+      <w:r>
+        <w:t xml:space="preserve"> </w:t>
+      </w:r>
+      <w:r>
+        <w:rPr>
+          <w:rFonts w:ascii="Arial" w:hAnsi="Arial" w:cs="Arial"/>
+          <w:color w:val="242729"/>
+          <w:sz w:val="23"/>
+          <w:szCs w:val="23"/>
+        </w:rPr>
+        <w:t xml:space="preserve">app-scripts </w:t>
+      </w:r>
+      <w:bookmarkStart w:id="0" w:name="_GoBack"/>
+      <w:bookmarkEnd w:id="0"/>
+      <w:r>
+        <w:rPr>
+          <w:rFonts w:ascii="Arial" w:hAnsi="Arial" w:cs="Arial"/>
+          <w:color w:val="242729"/>
+          <w:sz w:val="23"/>
+          <w:szCs w:val="23"/>
+        </w:rPr>
+        <w:t>config/copy.config.js</w:t>
       </w:r>
     </w:p>
     <w:p>
@@ -346,10 +408,7 @@
         <w:t>Rerun ionic serve, and hopefully it works.</w:t>
       </w:r>
     </w:p>
-    <w:p>
-      <w:bookmarkStart w:id="0" w:name="_GoBack"/>
-      <w:bookmarkEnd w:id="0"/>
-    </w:p>
+    <w:p/>
     <w:sectPr>
       <w:pgSz w:w="12240" w:h="15840"/>
       <w:pgMar w:top="1417" w:right="1701" w:bottom="1417" w:left="1701" w:header="708" w:footer="708" w:gutter="0"/>
@@ -377,7 +436,7 @@
       </w:pPr>
     </w:pPrDefault>
   </w:docDefaults>
-  <w:latentStyles w:defLockedState="0" w:defUIPriority="99" w:defSemiHidden="0" w:defUnhideWhenUsed="0" w:defQFormat="0" w:count="371">
+  <w:latentStyles w:defLockedState="0" w:defUIPriority="99" w:defSemiHidden="0" w:defUnhideWhenUsed="0" w:defQFormat="0" w:count="382">
     <w:lsdException w:name="Normal" w:uiPriority="0" w:qFormat="1"/>
     <w:lsdException w:name="heading 1" w:uiPriority="9" w:qFormat="1"/>
     <w:lsdException w:name="heading 2" w:semiHidden="1" w:uiPriority="9" w:unhideWhenUsed="1" w:qFormat="1"/>
@@ -483,7 +542,6 @@
     <w:lsdException w:name="HTML Sample" w:semiHidden="1" w:unhideWhenUsed="1"/>
     <w:lsdException w:name="HTML Typewriter" w:semiHidden="1" w:unhideWhenUsed="1"/>
     <w:lsdException w:name="HTML Variable" w:semiHidden="1" w:unhideWhenUsed="1"/>
-    <w:lsdException w:name="Normal Table" w:semiHidden="1" w:unhideWhenUsed="1"/>
     <w:lsdException w:name="annotation subject" w:semiHidden="1" w:unhideWhenUsed="1"/>
     <w:lsdException w:name="No List" w:semiHidden="1" w:unhideWhenUsed="1"/>
     <w:lsdException w:name="Outline List 1" w:semiHidden="1" w:unhideWhenUsed="1"/>
@@ -529,11 +587,9 @@
     <w:lsdException w:name="Table Subtle 1" w:semiHidden="1" w:unhideWhenUsed="1"/>
     <w:lsdException w:name="Table Subtle 2" w:semiHidden="1" w:unhideWhenUsed="1"/>
     <w:lsdException w:name="Table Web 1" w:semiHidden="1" w:unhideWhenUsed="1"/>
-    <w:lsdException w:name="Table Web 2" w:semiHidden="1" w:unhideWhenUsed="1"/>
     <w:lsdException w:name="Table Web 3" w:semiHidden="1" w:unhideWhenUsed="1"/>
     <w:lsdException w:name="Balloon Text" w:semiHidden="1" w:unhideWhenUsed="1"/>
     <w:lsdException w:name="Table Grid" w:uiPriority="39"/>
-    <w:lsdException w:name="Table Theme" w:semiHidden="1" w:unhideWhenUsed="1"/>
     <w:lsdException w:name="Placeholder Text" w:semiHidden="1"/>
     <w:lsdException w:name="No Spacing" w:uiPriority="1" w:qFormat="1"/>
     <w:lsdException w:name="Light Shading" w:uiPriority="60"/>
@@ -749,6 +805,8 @@
     <w:lsdException w:name="List Table 5 Dark Accent 6" w:uiPriority="50"/>
     <w:lsdException w:name="List Table 6 Colorful Accent 6" w:uiPriority="51"/>
     <w:lsdException w:name="List Table 7 Colorful Accent 6" w:uiPriority="52"/>
+    <w:lsdException w:name="Mention" w:semiHidden="1" w:unhideWhenUsed="1"/>
+    <w:lsdException w:name="Smart Hyperlink" w:semiHidden="1" w:unhideWhenUsed="1"/>
   </w:latentStyles>
   <w:style w:type="paragraph" w:default="1" w:styleId="Normal">
     <w:name w:val="Normal"/>

</xml_diff>